<commit_message>
Update Assignment 3 with new content
</commit_message>
<xml_diff>
--- a/Assignment 3.docx
+++ b/Assignment 3.docx
@@ -2,6 +2,578 @@
 <file path=word/document.xml><?xml version="1.0" encoding="utf-8"?>
 <w:document xmlns:wpc="http://schemas.microsoft.com/office/word/2010/wordprocessingCanvas" xmlns:cx="http://schemas.microsoft.com/office/drawing/2014/chartex" xmlns:cx1="http://schemas.microsoft.com/office/drawing/2015/9/8/chartex" xmlns:cx2="http://schemas.microsoft.com/office/drawing/2015/10/21/chartex" xmlns:cx3="http://schemas.microsoft.com/office/drawing/2016/5/9/chartex" xmlns:cx4="http://schemas.microsoft.com/office/drawing/2016/5/10/chartex" xmlns:cx5="http://schemas.microsoft.com/office/drawing/2016/5/11/chartex" xmlns:cx6="http://schemas.microsoft.com/office/drawing/2016/5/12/chartex" xmlns:cx7="http://schemas.microsoft.com/office/drawing/2016/5/13/chartex" xmlns:cx8="http://schemas.microsoft.com/office/drawing/2016/5/14/chartex" xmlns:mc="http://schemas.openxmlformats.org/markup-compatibility/2006" xmlns:aink="http://schemas.microsoft.com/office/drawing/2016/ink" xmlns:am3d="http://schemas.microsoft.com/office/drawing/2017/model3d" xmlns:o="urn:schemas-microsoft-com:office:office" xmlns:oel="http://schemas.microsoft.com/office/2019/extlst" xmlns:r="http://schemas.openxmlformats.org/officeDocument/2006/relationships" xmlns:m="http://schemas.openxmlformats.org/officeDocument/2006/math" xmlns:v="urn:schemas-microsoft-com:vml" xmlns:wp14="http://schemas.microsoft.com/office/word/2010/wordprocessingDrawing" xmlns:wp="http://schemas.openxmlformats.org/drawingml/2006/wordprocessingDrawing" xmlns:w10="urn:schemas-microsoft-com:office:word" xmlns:w="http://schemas.openxmlformats.org/wordprocessingml/2006/main" xmlns:w14="http://schemas.microsoft.com/office/word/2010/wordml" xmlns:w15="http://schemas.microsoft.com/office/word/2012/wordml" xmlns:w16cex="http://schemas.microsoft.com/office/word/2018/wordml/cex" xmlns:w16cid="http://schemas.microsoft.com/office/word/2016/wordml/cid" xmlns:w16="http://schemas.microsoft.com/office/word/2018/wordml" xmlns:w16du="http://schemas.microsoft.com/office/word/2023/wordml/word16du" xmlns:w16sdtdh="http://schemas.microsoft.com/office/word/2020/wordml/sdtdatahash" xmlns:w16se="http://schemas.microsoft.com/office/word/2015/wordml/symex" xmlns:wpg="http://schemas.microsoft.com/office/word/2010/wordprocessingGroup" xmlns:wpi="http://schemas.microsoft.com/office/word/2010/wordprocessingInk" xmlns:wne="http://schemas.microsoft.com/office/word/2006/wordml" xmlns:wps="http://schemas.microsoft.com/office/word/2010/wordprocessingShape" mc:Ignorable="w14 w15 w16se w16cid w16 w16cex w16sdtdh w16du wp14">
   <w:body>
+    <w:p>
+      <w:pPr>
+        <w:spacing w:after="0" w:line="240" w:lineRule="auto"/>
+        <w:ind w:left="-540"/>
+        <w:jc w:val="center"/>
+        <w:rPr>
+          <w:rFonts w:ascii="Aptos" w:eastAsia="Aptos" w:hAnsi="Aptos" w:cs="Arial"/>
+          <w:sz w:val="24"/>
+          <w:szCs w:val="24"/>
+          <w:lang w:val="en-AE"/>
+        </w:rPr>
+      </w:pPr>
+      <w:r>
+        <w:rPr>
+          <w:rFonts w:ascii="Aptos" w:eastAsia="Aptos" w:hAnsi="Aptos" w:cs="Arial"/>
+          <w:noProof/>
+          <w:sz w:val="24"/>
+          <w:szCs w:val="24"/>
+          <w:lang w:val="en-AE"/>
+        </w:rPr>
+        <w:drawing>
+          <wp:inline distT="0" distB="0" distL="0" distR="0" wp14:anchorId="0AC7052C" wp14:editId="101E2C6C">
+            <wp:extent cx="2584450" cy="1766206"/>
+            <wp:effectExtent l="0" t="0" r="6350" b="5715"/>
+            <wp:docPr id="1" name="Picture 1" descr="Icon&#10;&#10;Description automatically generated"/>
+            <wp:cNvGraphicFramePr>
+              <a:graphicFrameLocks xmlns:a="http://schemas.openxmlformats.org/drawingml/2006/main" noChangeAspect="1"/>
+            </wp:cNvGraphicFramePr>
+            <a:graphic xmlns:a="http://schemas.openxmlformats.org/drawingml/2006/main">
+              <a:graphicData uri="http://schemas.openxmlformats.org/drawingml/2006/picture">
+                <pic:pic xmlns:pic="http://schemas.openxmlformats.org/drawingml/2006/picture">
+                  <pic:nvPicPr>
+                    <pic:cNvPr id="1" name="Picture 1" descr="Icon&#10;&#10;Description automatically generated"/>
+                    <pic:cNvPicPr>
+                      <a:picLocks noChangeAspect="1" noChangeArrowheads="1"/>
+                    </pic:cNvPicPr>
+                  </pic:nvPicPr>
+                  <pic:blipFill>
+                    <a:blip r:embed="rId5">
+                      <a:extLst>
+                        <a:ext uri="{28A0092B-C50C-407E-A947-70E740481C1C}">
+                          <a14:useLocalDpi xmlns:a14="http://schemas.microsoft.com/office/drawing/2010/main" val="0"/>
+                        </a:ext>
+                      </a:extLst>
+                    </a:blip>
+                    <a:srcRect/>
+                    <a:stretch>
+                      <a:fillRect/>
+                    </a:stretch>
+                  </pic:blipFill>
+                  <pic:spPr bwMode="auto">
+                    <a:xfrm>
+                      <a:off x="0" y="0"/>
+                      <a:ext cx="2601615" cy="1777937"/>
+                    </a:xfrm>
+                    <a:prstGeom prst="rect">
+                      <a:avLst/>
+                    </a:prstGeom>
+                    <a:noFill/>
+                    <a:ln>
+                      <a:noFill/>
+                    </a:ln>
+                  </pic:spPr>
+                </pic:pic>
+              </a:graphicData>
+            </a:graphic>
+          </wp:inline>
+        </w:drawing>
+      </w:r>
+    </w:p>
+    <w:p>
+      <w:pPr>
+        <w:spacing w:after="0" w:line="240" w:lineRule="auto"/>
+        <w:ind w:left="-540"/>
+        <w:rPr>
+          <w:rFonts w:ascii="Aptos" w:eastAsia="Aptos" w:hAnsi="Aptos" w:cs="Arial"/>
+          <w:sz w:val="24"/>
+          <w:szCs w:val="24"/>
+          <w:lang w:val="en-AE"/>
+        </w:rPr>
+      </w:pPr>
+      <w:r>
+        <w:rPr>
+          <w:rFonts w:ascii="Aptos" w:eastAsia="Aptos" w:hAnsi="Aptos" w:cs="Arial"/>
+          <w:sz w:val="24"/>
+          <w:szCs w:val="24"/>
+          <w:lang w:val="en-AE"/>
+        </w:rPr>
+        <w:t> </w:t>
+      </w:r>
+    </w:p>
+    <w:p>
+      <w:pPr>
+        <w:spacing w:after="0" w:line="240" w:lineRule="auto"/>
+        <w:ind w:left="-540"/>
+        <w:jc w:val="center"/>
+        <w:rPr>
+          <w:rFonts w:ascii="Aptos" w:eastAsia="Aptos" w:hAnsi="Aptos" w:cs="Arial"/>
+          <w:sz w:val="24"/>
+          <w:szCs w:val="24"/>
+          <w:lang w:val="en-AE"/>
+        </w:rPr>
+      </w:pPr>
+      <w:r>
+        <w:rPr>
+          <w:rFonts w:ascii="Times New Roman" w:eastAsia="Aptos" w:hAnsi="Times New Roman" w:cs="Times New Roman"/>
+          <w:b/>
+          <w:bCs/>
+          <w:sz w:val="56"/>
+          <w:szCs w:val="56"/>
+          <w:lang w:val="en-AE"/>
+        </w:rPr>
+        <w:t>Software Maintenance and Evolution</w:t>
+      </w:r>
+    </w:p>
+    <w:p>
+      <w:pPr>
+        <w:spacing w:after="0" w:line="240" w:lineRule="auto"/>
+        <w:ind w:left="-540"/>
+        <w:jc w:val="center"/>
+        <w:rPr>
+          <w:rFonts w:ascii="Times New Roman" w:eastAsia="Aptos" w:hAnsi="Times New Roman" w:cs="Times New Roman"/>
+          <w:b/>
+          <w:bCs/>
+          <w:sz w:val="44"/>
+          <w:szCs w:val="44"/>
+          <w:lang w:val="en-AE"/>
+        </w:rPr>
+      </w:pPr>
+    </w:p>
+    <w:p>
+      <w:pPr>
+        <w:spacing w:after="0" w:line="240" w:lineRule="auto"/>
+        <w:ind w:left="-540"/>
+        <w:jc w:val="center"/>
+        <w:rPr>
+          <w:rFonts w:ascii="Aptos" w:eastAsia="Aptos" w:hAnsi="Aptos" w:cs="Arial"/>
+          <w:sz w:val="24"/>
+          <w:szCs w:val="24"/>
+          <w:lang w:val="en-AE"/>
+        </w:rPr>
+      </w:pPr>
+      <w:r>
+        <w:rPr>
+          <w:rFonts w:ascii="Times New Roman" w:eastAsia="Aptos" w:hAnsi="Times New Roman" w:cs="Times New Roman"/>
+          <w:b/>
+          <w:bCs/>
+          <w:sz w:val="44"/>
+          <w:szCs w:val="44"/>
+          <w:lang w:val="en-AE"/>
+        </w:rPr>
+        <w:t xml:space="preserve">Assignment </w:t>
+      </w:r>
+      <w:r>
+        <w:rPr>
+          <w:rFonts w:ascii="Times New Roman" w:eastAsia="Aptos" w:hAnsi="Times New Roman" w:cs="Times New Roman"/>
+          <w:b/>
+          <w:bCs/>
+          <w:sz w:val="44"/>
+          <w:szCs w:val="44"/>
+          <w:lang w:val="en-AE"/>
+        </w:rPr>
+        <w:t>3</w:t>
+      </w:r>
+    </w:p>
+    <w:p>
+      <w:pPr>
+        <w:spacing w:after="0" w:line="240" w:lineRule="auto"/>
+        <w:ind w:left="-540"/>
+        <w:jc w:val="center"/>
+        <w:rPr>
+          <w:rFonts w:ascii="Aptos" w:eastAsia="Aptos" w:hAnsi="Aptos" w:cs="Arial"/>
+          <w:sz w:val="24"/>
+          <w:szCs w:val="24"/>
+          <w:lang w:val="en-AE"/>
+        </w:rPr>
+      </w:pPr>
+      <w:r>
+        <w:rPr>
+          <w:rFonts w:ascii="Times New Roman" w:eastAsia="Aptos" w:hAnsi="Times New Roman" w:cs="Times New Roman"/>
+          <w:b/>
+          <w:bCs/>
+          <w:sz w:val="40"/>
+          <w:szCs w:val="40"/>
+          <w:lang w:val="en-AE"/>
+        </w:rPr>
+        <w:t>SWE473</w:t>
+      </w:r>
+    </w:p>
+    <w:p>
+      <w:pPr>
+        <w:spacing w:after="0" w:line="240" w:lineRule="auto"/>
+        <w:ind w:left="-540"/>
+        <w:jc w:val="center"/>
+        <w:rPr>
+          <w:rFonts w:ascii="Times New Roman" w:eastAsia="Aptos" w:hAnsi="Times New Roman" w:cs="Times New Roman"/>
+          <w:b/>
+          <w:bCs/>
+          <w:sz w:val="36"/>
+          <w:szCs w:val="36"/>
+          <w:lang w:val="en-AE"/>
+        </w:rPr>
+      </w:pPr>
+    </w:p>
+    <w:p>
+      <w:pPr>
+        <w:spacing w:after="0" w:line="240" w:lineRule="auto"/>
+        <w:ind w:left="-540"/>
+        <w:jc w:val="center"/>
+        <w:rPr>
+          <w:rFonts w:ascii="Aptos" w:eastAsia="Aptos" w:hAnsi="Aptos" w:cs="Arial"/>
+          <w:sz w:val="24"/>
+          <w:szCs w:val="24"/>
+          <w:lang w:val="en-AE"/>
+        </w:rPr>
+      </w:pPr>
+      <w:r>
+        <w:rPr>
+          <w:rFonts w:ascii="Times New Roman" w:eastAsia="Aptos" w:hAnsi="Times New Roman" w:cs="Times New Roman"/>
+          <w:b/>
+          <w:bCs/>
+          <w:sz w:val="36"/>
+          <w:szCs w:val="36"/>
+          <w:lang w:val="en-AE"/>
+        </w:rPr>
+        <w:t xml:space="preserve">Dr. </w:t>
+      </w:r>
+      <w:r>
+        <w:rPr>
+          <w:rFonts w:ascii="Times New Roman" w:eastAsia="Aptos" w:hAnsi="Times New Roman" w:cs="Times New Roman"/>
+          <w:b/>
+          <w:bCs/>
+          <w:sz w:val="36"/>
+          <w:szCs w:val="36"/>
+          <w:lang w:val="en-AE"/>
+        </w:rPr>
+        <w:t>Mohmmad Khan</w:t>
+      </w:r>
+      <w:r>
+        <w:rPr>
+          <w:rFonts w:ascii="Times New Roman" w:eastAsia="Aptos" w:hAnsi="Times New Roman" w:cs="Times New Roman"/>
+          <w:b/>
+          <w:bCs/>
+          <w:sz w:val="36"/>
+          <w:szCs w:val="36"/>
+          <w:lang w:val="en-AE"/>
+        </w:rPr>
+        <w:t> </w:t>
+      </w:r>
+    </w:p>
+    <w:p>
+      <w:pPr>
+        <w:spacing w:after="0" w:line="240" w:lineRule="auto"/>
+        <w:rPr>
+          <w:rFonts w:ascii="Aptos" w:eastAsia="Aptos" w:hAnsi="Aptos" w:cs="Arial"/>
+          <w:sz w:val="24"/>
+          <w:szCs w:val="24"/>
+          <w:lang w:val="en-AE"/>
+        </w:rPr>
+      </w:pPr>
+      <w:r>
+        <w:rPr>
+          <w:rFonts w:ascii="Aptos" w:eastAsia="Aptos" w:hAnsi="Aptos" w:cs="Arial"/>
+          <w:sz w:val="24"/>
+          <w:szCs w:val="24"/>
+          <w:lang w:val="en-AE"/>
+        </w:rPr>
+        <w:t> </w:t>
+      </w:r>
+    </w:p>
+    <w:p>
+      <w:pPr>
+        <w:spacing w:after="0" w:line="240" w:lineRule="auto"/>
+        <w:rPr>
+          <w:rFonts w:ascii="Aptos" w:eastAsia="Aptos" w:hAnsi="Aptos" w:cs="Arial"/>
+          <w:sz w:val="24"/>
+          <w:szCs w:val="24"/>
+          <w:lang w:val="en-AE"/>
+        </w:rPr>
+      </w:pPr>
+      <w:r>
+        <w:rPr>
+          <w:rFonts w:ascii="Aptos" w:eastAsia="Aptos" w:hAnsi="Aptos" w:cs="Arial"/>
+          <w:sz w:val="24"/>
+          <w:szCs w:val="24"/>
+          <w:lang w:val="en-AE"/>
+        </w:rPr>
+        <w:t> </w:t>
+      </w:r>
+    </w:p>
+    <w:p>
+      <w:pPr>
+        <w:spacing w:after="0" w:line="240" w:lineRule="auto"/>
+        <w:rPr>
+          <w:rFonts w:ascii="Aptos" w:eastAsia="Aptos" w:hAnsi="Aptos" w:cs="Arial"/>
+          <w:sz w:val="24"/>
+          <w:szCs w:val="24"/>
+          <w:lang w:val="en-AE"/>
+        </w:rPr>
+      </w:pPr>
+      <w:r>
+        <w:rPr>
+          <w:rFonts w:ascii="Aptos" w:eastAsia="Aptos" w:hAnsi="Aptos" w:cs="Arial"/>
+          <w:sz w:val="24"/>
+          <w:szCs w:val="24"/>
+          <w:lang w:val="en-AE"/>
+        </w:rPr>
+        <w:t> </w:t>
+      </w:r>
+    </w:p>
+    <w:p>
+      <w:pPr>
+        <w:spacing w:after="0" w:line="240" w:lineRule="auto"/>
+        <w:rPr>
+          <w:rFonts w:ascii="Aptos" w:eastAsia="Aptos" w:hAnsi="Aptos" w:cs="Arial"/>
+          <w:sz w:val="24"/>
+          <w:szCs w:val="24"/>
+          <w:lang w:val="en-AE"/>
+        </w:rPr>
+      </w:pPr>
+    </w:p>
+    <w:p>
+      <w:pPr>
+        <w:spacing w:after="0" w:line="240" w:lineRule="auto"/>
+        <w:rPr>
+          <w:rFonts w:ascii="Aptos" w:eastAsia="Aptos" w:hAnsi="Aptos" w:cs="Arial"/>
+          <w:sz w:val="24"/>
+          <w:szCs w:val="24"/>
+          <w:lang w:val="en-AE"/>
+        </w:rPr>
+      </w:pPr>
+    </w:p>
+    <w:p>
+      <w:pPr>
+        <w:spacing w:after="0" w:line="240" w:lineRule="auto"/>
+        <w:rPr>
+          <w:rFonts w:ascii="Aptos" w:eastAsia="Aptos" w:hAnsi="Aptos" w:cs="Arial"/>
+          <w:sz w:val="24"/>
+          <w:szCs w:val="24"/>
+          <w:lang w:val="en-AE"/>
+        </w:rPr>
+      </w:pPr>
+    </w:p>
+    <w:p>
+      <w:pPr>
+        <w:spacing w:after="0" w:line="240" w:lineRule="auto"/>
+        <w:rPr>
+          <w:rFonts w:ascii="Aptos" w:eastAsia="Aptos" w:hAnsi="Aptos" w:cs="Arial"/>
+          <w:sz w:val="24"/>
+          <w:szCs w:val="24"/>
+          <w:lang w:val="en-AE"/>
+        </w:rPr>
+      </w:pPr>
+    </w:p>
+    <w:tbl>
+      <w:tblPr>
+        <w:tblStyle w:val="TableGrid1"/>
+        <w:tblW w:w="0" w:type="auto"/>
+        <w:tblBorders>
+          <w:top w:val="single" w:sz="8" w:space="0" w:color="auto"/>
+          <w:left w:val="single" w:sz="8" w:space="0" w:color="auto"/>
+          <w:bottom w:val="single" w:sz="8" w:space="0" w:color="auto"/>
+          <w:right w:val="single" w:sz="8" w:space="0" w:color="auto"/>
+          <w:insideH w:val="single" w:sz="8" w:space="0" w:color="auto"/>
+          <w:insideV w:val="single" w:sz="8" w:space="0" w:color="auto"/>
+        </w:tblBorders>
+        <w:tblLook w:val="04A0" w:firstRow="1" w:lastRow="0" w:firstColumn="1" w:lastColumn="0" w:noHBand="0" w:noVBand="1"/>
+      </w:tblPr>
+      <w:tblGrid>
+        <w:gridCol w:w="4670"/>
+        <w:gridCol w:w="4670"/>
+      </w:tblGrid>
+      <w:tr>
+        <w:tc>
+          <w:tcPr>
+            <w:tcW w:w="4670" w:type="dxa"/>
+            <w:hideMark/>
+          </w:tcPr>
+          <w:p>
+            <w:pPr>
+              <w:rPr>
+                <w:rFonts w:ascii="Aptos" w:eastAsia="Aptos" w:hAnsi="Aptos" w:cs="Arial"/>
+                <w:sz w:val="24"/>
+                <w:szCs w:val="24"/>
+                <w:lang w:val="en-AE"/>
+              </w:rPr>
+            </w:pPr>
+            <w:r>
+              <w:rPr>
+                <w:rFonts w:ascii="Aptos" w:eastAsia="Aptos" w:hAnsi="Aptos" w:cs="Arial"/>
+                <w:b/>
+                <w:bCs/>
+                <w:sz w:val="32"/>
+                <w:szCs w:val="32"/>
+                <w:lang w:val="en-AE"/>
+              </w:rPr>
+              <w:t>Names</w:t>
+            </w:r>
+          </w:p>
+        </w:tc>
+        <w:tc>
+          <w:tcPr>
+            <w:tcW w:w="4670" w:type="dxa"/>
+            <w:hideMark/>
+          </w:tcPr>
+          <w:p>
+            <w:pPr>
+              <w:rPr>
+                <w:rFonts w:ascii="Aptos" w:eastAsia="Aptos" w:hAnsi="Aptos" w:cs="Arial"/>
+                <w:sz w:val="24"/>
+                <w:szCs w:val="24"/>
+                <w:lang w:val="en-AE"/>
+              </w:rPr>
+            </w:pPr>
+            <w:r>
+              <w:rPr>
+                <w:rFonts w:ascii="Aptos" w:eastAsia="Aptos" w:hAnsi="Aptos" w:cs="Arial"/>
+                <w:b/>
+                <w:bCs/>
+                <w:sz w:val="32"/>
+                <w:szCs w:val="32"/>
+                <w:lang w:val="en-AE"/>
+              </w:rPr>
+              <w:t>Student ID</w:t>
+            </w:r>
+          </w:p>
+        </w:tc>
+      </w:tr>
+      <w:tr>
+        <w:tc>
+          <w:tcPr>
+            <w:tcW w:w="4670" w:type="dxa"/>
+          </w:tcPr>
+          <w:p>
+            <w:pPr>
+              <w:rPr>
+                <w:rFonts w:ascii="Aptos" w:eastAsia="Aptos" w:hAnsi="Aptos" w:cs="Arial"/>
+                <w:b/>
+                <w:bCs/>
+                <w:sz w:val="32"/>
+                <w:szCs w:val="32"/>
+                <w:lang w:val="en-AE"/>
+              </w:rPr>
+            </w:pPr>
+            <w:r>
+              <w:rPr>
+                <w:rFonts w:ascii="Aptos" w:eastAsia="Aptos" w:hAnsi="Aptos" w:cs="Arial"/>
+                <w:b/>
+                <w:bCs/>
+                <w:sz w:val="32"/>
+                <w:szCs w:val="32"/>
+                <w:lang w:val="en-AE"/>
+              </w:rPr>
+              <w:t>Fares Mohammed Al Areefi</w:t>
+            </w:r>
+          </w:p>
+        </w:tc>
+        <w:tc>
+          <w:tcPr>
+            <w:tcW w:w="4670" w:type="dxa"/>
+          </w:tcPr>
+          <w:p>
+            <w:pPr>
+              <w:rPr>
+                <w:rFonts w:ascii="Aptos" w:eastAsia="Aptos" w:hAnsi="Aptos" w:cs="Arial"/>
+                <w:b/>
+                <w:bCs/>
+                <w:sz w:val="32"/>
+                <w:szCs w:val="32"/>
+                <w:lang w:val="en-AE"/>
+              </w:rPr>
+            </w:pPr>
+            <w:r>
+              <w:rPr>
+                <w:rFonts w:ascii="Aptos" w:eastAsia="Aptos" w:hAnsi="Aptos" w:cs="Arial"/>
+                <w:b/>
+                <w:bCs/>
+                <w:sz w:val="32"/>
+                <w:szCs w:val="32"/>
+                <w:lang w:val="en-AE"/>
+              </w:rPr>
+              <w:t>1082090</w:t>
+            </w:r>
+          </w:p>
+        </w:tc>
+      </w:tr>
+    </w:tbl>
+    <w:p>
+      <w:pPr>
+        <w:spacing w:after="0" w:line="240" w:lineRule="auto"/>
+        <w:rPr>
+          <w:rFonts w:ascii="Aptos" w:eastAsia="Aptos" w:hAnsi="Aptos" w:cs="Arial"/>
+          <w:sz w:val="24"/>
+          <w:szCs w:val="24"/>
+          <w:lang w:val="en-AE"/>
+        </w:rPr>
+      </w:pPr>
+    </w:p>
+    <w:p>
+      <w:pPr>
+        <w:spacing w:after="0" w:line="240" w:lineRule="auto"/>
+        <w:rPr>
+          <w:rFonts w:ascii="Aptos" w:eastAsia="Aptos" w:hAnsi="Aptos" w:cs="Arial"/>
+          <w:sz w:val="24"/>
+          <w:szCs w:val="24"/>
+          <w:lang w:val="en-AE"/>
+        </w:rPr>
+      </w:pPr>
+    </w:p>
+    <w:p>
+      <w:pPr>
+        <w:spacing w:after="0" w:line="240" w:lineRule="auto"/>
+        <w:rPr>
+          <w:rFonts w:ascii="Aptos" w:eastAsia="Aptos" w:hAnsi="Aptos" w:cs="Arial"/>
+          <w:sz w:val="24"/>
+          <w:szCs w:val="24"/>
+          <w:lang w:val="en-AE"/>
+        </w:rPr>
+      </w:pPr>
+    </w:p>
+    <w:p>
+      <w:pPr>
+        <w:spacing w:after="0" w:line="240" w:lineRule="auto"/>
+        <w:rPr>
+          <w:rFonts w:ascii="Aptos" w:eastAsia="Aptos" w:hAnsi="Aptos" w:cs="Arial"/>
+          <w:sz w:val="24"/>
+          <w:szCs w:val="24"/>
+          <w:lang w:val="en-AE"/>
+        </w:rPr>
+      </w:pPr>
+    </w:p>
+    <w:p>
+      <w:pPr>
+        <w:spacing w:after="0" w:line="240" w:lineRule="auto"/>
+        <w:rPr>
+          <w:rFonts w:ascii="Aptos" w:eastAsia="Aptos" w:hAnsi="Aptos" w:cs="Arial"/>
+          <w:sz w:val="24"/>
+          <w:szCs w:val="24"/>
+          <w:lang w:val="en-AE"/>
+        </w:rPr>
+      </w:pPr>
+    </w:p>
+    <w:p>
+      <w:pPr>
+        <w:spacing w:after="0" w:line="240" w:lineRule="auto"/>
+        <w:jc w:val="center"/>
+        <w:rPr>
+          <w:rFonts w:ascii="Times New Roman" w:eastAsia="Aptos" w:hAnsi="Times New Roman" w:cs="Times New Roman"/>
+          <w:b/>
+          <w:bCs/>
+          <w:sz w:val="24"/>
+          <w:szCs w:val="24"/>
+          <w:lang w:val="en-AE"/>
+        </w:rPr>
+      </w:pPr>
+    </w:p>
+    <w:p>
+      <w:pPr>
+        <w:spacing w:after="0" w:line="240" w:lineRule="auto"/>
+        <w:rPr>
+          <w:rFonts w:ascii="Times New Roman" w:eastAsia="Aptos" w:hAnsi="Times New Roman" w:cs="Times New Roman"/>
+          <w:b/>
+          <w:bCs/>
+          <w:sz w:val="24"/>
+          <w:szCs w:val="24"/>
+          <w:lang w:val="en-AE"/>
+        </w:rPr>
+      </w:pPr>
+      <w:r>
+        <w:br w:type="page"/>
+      </w:r>
+    </w:p>
     <w:p>
       <w:pPr>
         <w:pStyle w:val="ListParagraph"/>
@@ -11,6 +583,7 @@
         </w:numPr>
       </w:pPr>
       <w:r>
+        <w:lastRenderedPageBreak/>
         <w:t>Setup Git Repository:</w:t>
       </w:r>
     </w:p>
@@ -23,15 +596,7 @@
         </w:numPr>
       </w:pPr>
       <w:r>
-        <w:t xml:space="preserve">Initialize a new Git repository in a folder named </w:t>
-      </w:r>
-      <w:proofErr w:type="spellStart"/>
-      <w:r>
-        <w:t>my_project</w:t>
-      </w:r>
-      <w:proofErr w:type="spellEnd"/>
-      <w:r>
-        <w:t>.</w:t>
+        <w:t>Initialize a new Git repository in a folder named my_project.</w:t>
       </w:r>
     </w:p>
     <w:p>
@@ -58,7 +623,7 @@
                     <pic:cNvPicPr/>
                   </pic:nvPicPr>
                   <pic:blipFill>
-                    <a:blip r:embed="rId5"/>
+                    <a:blip r:embed="rId6"/>
                     <a:stretch>
                       <a:fillRect/>
                     </a:stretch>
@@ -115,7 +680,7 @@
                     <pic:cNvPicPr/>
                   </pic:nvPicPr>
                   <pic:blipFill rotWithShape="1">
-                    <a:blip r:embed="rId6"/>
+                    <a:blip r:embed="rId7"/>
                     <a:srcRect b="62168"/>
                     <a:stretch/>
                   </pic:blipFill>
@@ -179,7 +744,7 @@
                     <pic:cNvPicPr/>
                   </pic:nvPicPr>
                   <pic:blipFill rotWithShape="1">
-                    <a:blip r:embed="rId6"/>
+                    <a:blip r:embed="rId7"/>
                     <a:srcRect t="47378"/>
                     <a:stretch/>
                   </pic:blipFill>
@@ -228,15 +793,7 @@
         </w:numPr>
       </w:pPr>
       <w:r>
-        <w:t xml:space="preserve">Create a new branch named </w:t>
-      </w:r>
-      <w:proofErr w:type="gramStart"/>
-      <w:r>
-        <w:t>feature-1</w:t>
-      </w:r>
-      <w:proofErr w:type="gramEnd"/>
-      <w:r>
-        <w:t>.</w:t>
+        <w:t>Create a new branch named feature-1.</w:t>
       </w:r>
     </w:p>
     <w:p>
@@ -263,7 +820,7 @@
                     <pic:cNvPicPr/>
                   </pic:nvPicPr>
                   <pic:blipFill>
-                    <a:blip r:embed="rId7"/>
+                    <a:blip r:embed="rId8"/>
                     <a:stretch>
                       <a:fillRect/>
                     </a:stretch>
@@ -320,7 +877,7 @@
                     <pic:cNvPicPr/>
                   </pic:nvPicPr>
                   <pic:blipFill>
-                    <a:blip r:embed="rId8"/>
+                    <a:blip r:embed="rId9"/>
                     <a:stretch>
                       <a:fillRect/>
                     </a:stretch>
@@ -377,7 +934,7 @@
                     <pic:cNvPicPr/>
                   </pic:nvPicPr>
                   <pic:blipFill>
-                    <a:blip r:embed="rId9"/>
+                    <a:blip r:embed="rId10"/>
                     <a:stretch>
                       <a:fillRect/>
                     </a:stretch>
@@ -434,7 +991,7 @@
                     <pic:cNvPicPr/>
                   </pic:nvPicPr>
                   <pic:blipFill>
-                    <a:blip r:embed="rId10"/>
+                    <a:blip r:embed="rId11"/>
                     <a:stretch>
                       <a:fillRect/>
                     </a:stretch>
@@ -491,7 +1048,7 @@
                     <pic:cNvPicPr/>
                   </pic:nvPicPr>
                   <pic:blipFill>
-                    <a:blip r:embed="rId11"/>
+                    <a:blip r:embed="rId12"/>
                     <a:stretch>
                       <a:fillRect/>
                     </a:stretch>
@@ -548,7 +1105,7 @@
                     <pic:cNvPicPr/>
                   </pic:nvPicPr>
                   <pic:blipFill>
-                    <a:blip r:embed="rId12"/>
+                    <a:blip r:embed="rId13"/>
                     <a:stretch>
                       <a:fillRect/>
                     </a:stretch>
@@ -593,7 +1150,7 @@
                     <pic:cNvPicPr/>
                   </pic:nvPicPr>
                   <pic:blipFill>
-                    <a:blip r:embed="rId13"/>
+                    <a:blip r:embed="rId14"/>
                     <a:stretch>
                       <a:fillRect/>
                     </a:stretch>
@@ -699,7 +1256,7 @@
                     <pic:cNvPicPr/>
                   </pic:nvPicPr>
                   <pic:blipFill>
-                    <a:blip r:embed="rId14"/>
+                    <a:blip r:embed="rId15"/>
                     <a:stretch>
                       <a:fillRect/>
                     </a:stretch>
@@ -756,7 +1313,7 @@
                     <pic:cNvPicPr/>
                   </pic:nvPicPr>
                   <pic:blipFill>
-                    <a:blip r:embed="rId15"/>
+                    <a:blip r:embed="rId16"/>
                     <a:stretch>
                       <a:fillRect/>
                     </a:stretch>
@@ -786,15 +1343,7 @@
         </w:numPr>
       </w:pPr>
       <w:r>
-        <w:t xml:space="preserve">Resolve any </w:t>
-      </w:r>
-      <w:proofErr w:type="gramStart"/>
-      <w:r>
-        <w:t>merge</w:t>
-      </w:r>
-      <w:proofErr w:type="gramEnd"/>
-      <w:r>
-        <w:t xml:space="preserve"> conflicts if they arise.</w:t>
+        <w:t>Resolve any merge conflicts if they arise.</w:t>
       </w:r>
     </w:p>
     <w:p>
@@ -867,7 +1416,6 @@
         </w:rPr>
         <w:t xml:space="preserve">Create a new repository on GitHub named </w:t>
       </w:r>
-      <w:proofErr w:type="spellStart"/>
       <w:r>
         <w:rPr>
           <w:rFonts w:ascii="Courier New" w:hAnsi="Courier New" w:cs="Courier New"/>
@@ -876,7 +1424,6 @@
         </w:rPr>
         <w:t>my_project</w:t>
       </w:r>
-      <w:proofErr w:type="spellEnd"/>
       <w:r>
         <w:rPr>
           <w:sz w:val="23"/>
@@ -917,7 +1464,7 @@
                     <pic:cNvPicPr/>
                   </pic:nvPicPr>
                   <pic:blipFill>
-                    <a:blip r:embed="rId16"/>
+                    <a:blip r:embed="rId17"/>
                     <a:stretch>
                       <a:fillRect/>
                     </a:stretch>
@@ -958,23 +1505,13 @@
         </w:rPr>
         <w:t xml:space="preserve">Push the local </w:t>
       </w:r>
-      <w:proofErr w:type="spellStart"/>
       <w:r>
         <w:rPr>
           <w:rFonts w:ascii="Courier New" w:hAnsi="Courier New" w:cs="Courier New"/>
           <w:sz w:val="20"/>
           <w:szCs w:val="20"/>
         </w:rPr>
-        <w:t>my_project</w:t>
-      </w:r>
-      <w:proofErr w:type="spellEnd"/>
-      <w:r>
-        <w:rPr>
-          <w:rFonts w:ascii="Courier New" w:hAnsi="Courier New" w:cs="Courier New"/>
-          <w:sz w:val="20"/>
-          <w:szCs w:val="20"/>
-        </w:rPr>
-        <w:t xml:space="preserve"> </w:t>
+        <w:t xml:space="preserve">my_project </w:t>
       </w:r>
       <w:r>
         <w:rPr>
@@ -1016,7 +1553,7 @@
                     <pic:cNvPicPr/>
                   </pic:nvPicPr>
                   <pic:blipFill rotWithShape="1">
-                    <a:blip r:embed="rId17"/>
+                    <a:blip r:embed="rId18"/>
                     <a:srcRect l="400"/>
                     <a:stretch/>
                   </pic:blipFill>
@@ -1186,7 +1723,7 @@
                     <pic:cNvPicPr/>
                   </pic:nvPicPr>
                   <pic:blipFill>
-                    <a:blip r:embed="rId18"/>
+                    <a:blip r:embed="rId19"/>
                     <a:stretch>
                       <a:fillRect/>
                     </a:stretch>
@@ -1234,7 +1771,7 @@
                     <pic:cNvPicPr/>
                   </pic:nvPicPr>
                   <pic:blipFill>
-                    <a:blip r:embed="rId19"/>
+                    <a:blip r:embed="rId20"/>
                     <a:stretch>
                       <a:fillRect/>
                     </a:stretch>
@@ -1304,7 +1841,7 @@
                     <pic:cNvPicPr/>
                   </pic:nvPicPr>
                   <pic:blipFill>
-                    <a:blip r:embed="rId20"/>
+                    <a:blip r:embed="rId21"/>
                     <a:stretch>
                       <a:fillRect/>
                     </a:stretch>
@@ -1361,7 +1898,7 @@
                     <pic:cNvPicPr/>
                   </pic:nvPicPr>
                   <pic:blipFill>
-                    <a:blip r:embed="rId21"/>
+                    <a:blip r:embed="rId22"/>
                     <a:stretch>
                       <a:fillRect/>
                     </a:stretch>
@@ -1418,7 +1955,7 @@
                     <pic:cNvPicPr/>
                   </pic:nvPicPr>
                   <pic:blipFill>
-                    <a:blip r:embed="rId22"/>
+                    <a:blip r:embed="rId23"/>
                     <a:stretch>
                       <a:fillRect/>
                     </a:stretch>
@@ -1476,7 +2013,7 @@
                     <pic:cNvPicPr/>
                   </pic:nvPicPr>
                   <pic:blipFill rotWithShape="1">
-                    <a:blip r:embed="rId23"/>
+                    <a:blip r:embed="rId24"/>
                     <a:srcRect t="27230"/>
                     <a:stretch/>
                   </pic:blipFill>
@@ -1540,7 +2077,7 @@
                     <pic:cNvPicPr/>
                   </pic:nvPicPr>
                   <pic:blipFill>
-                    <a:blip r:embed="rId24"/>
+                    <a:blip r:embed="rId25"/>
                     <a:stretch>
                       <a:fillRect/>
                     </a:stretch>
@@ -1598,7 +2135,7 @@
                     <pic:cNvPicPr/>
                   </pic:nvPicPr>
                   <pic:blipFill>
-                    <a:blip r:embed="rId25"/>
+                    <a:blip r:embed="rId26"/>
                     <a:stretch>
                       <a:fillRect/>
                     </a:stretch>
@@ -1672,7 +2209,7 @@
                     <pic:cNvPicPr/>
                   </pic:nvPicPr>
                   <pic:blipFill rotWithShape="1">
-                    <a:blip r:embed="rId26"/>
+                    <a:blip r:embed="rId27"/>
                     <a:srcRect/>
                     <a:stretch/>
                   </pic:blipFill>
@@ -1736,7 +2273,7 @@
                     <pic:cNvPicPr/>
                   </pic:nvPicPr>
                   <pic:blipFill>
-                    <a:blip r:embed="rId27"/>
+                    <a:blip r:embed="rId28"/>
                     <a:stretch>
                       <a:fillRect/>
                     </a:stretch>
@@ -1863,7 +2400,6 @@
           <w14:ligatures w14:val="none"/>
         </w:rPr>
       </w:pPr>
-      <w:proofErr w:type="spellStart"/>
       <w:r>
         <w:rPr>
           <w:rFonts w:ascii="Times New Roman" w:eastAsia="Times New Roman" w:hAnsi="Times New Roman" w:cs="Times New Roman"/>
@@ -1876,7 +2412,6 @@
         </w:rPr>
         <w:t>ESLint</w:t>
       </w:r>
-      <w:proofErr w:type="spellEnd"/>
       <w:r>
         <w:rPr>
           <w:rFonts w:ascii="Times New Roman" w:eastAsia="Times New Roman" w:hAnsi="Times New Roman" w:cs="Times New Roman"/>
@@ -2169,7 +2704,6 @@
           <w14:ligatures w14:val="none"/>
         </w:rPr>
       </w:pPr>
-      <w:proofErr w:type="spellStart"/>
       <w:r>
         <w:rPr>
           <w:rFonts w:ascii="Times New Roman" w:eastAsia="Times New Roman" w:hAnsi="Times New Roman" w:cs="Times New Roman"/>
@@ -2182,7 +2716,6 @@
         </w:rPr>
         <w:t>Pylint</w:t>
       </w:r>
-      <w:proofErr w:type="spellEnd"/>
       <w:r>
         <w:rPr>
           <w:rFonts w:ascii="Times New Roman" w:eastAsia="Times New Roman" w:hAnsi="Times New Roman" w:cs="Times New Roman"/>
@@ -2363,33 +2896,7 @@
           <w:szCs w:val="27"/>
           <w14:ligatures w14:val="none"/>
         </w:rPr>
-        <w:t xml:space="preserve">Compilation vs. </w:t>
-      </w:r>
-      <w:proofErr w:type="spellStart"/>
-      <w:r>
-        <w:rPr>
-          <w:rFonts w:ascii="Times New Roman" w:eastAsia="Times New Roman" w:hAnsi="Times New Roman" w:cs="Times New Roman"/>
-          <w:b/>
-          <w:bCs/>
-          <w:kern w:val="0"/>
-          <w:sz w:val="27"/>
-          <w:szCs w:val="27"/>
-          <w14:ligatures w14:val="none"/>
-        </w:rPr>
-        <w:t>Decompilation</w:t>
-      </w:r>
-      <w:proofErr w:type="spellEnd"/>
-      <w:r>
-        <w:rPr>
-          <w:rFonts w:ascii="Times New Roman" w:eastAsia="Times New Roman" w:hAnsi="Times New Roman" w:cs="Times New Roman"/>
-          <w:b/>
-          <w:bCs/>
-          <w:kern w:val="0"/>
-          <w:sz w:val="27"/>
-          <w:szCs w:val="27"/>
-          <w14:ligatures w14:val="none"/>
-        </w:rPr>
-        <w:t>: Forward and Reverse Engineering</w:t>
+        <w:t>Compilation vs. Decompilation: Forward and Reverse Engineering</w:t>
       </w:r>
     </w:p>
     <w:p>
@@ -2513,7 +3020,6 @@
           <w14:ligatures w14:val="none"/>
         </w:rPr>
       </w:pPr>
-      <w:proofErr w:type="spellStart"/>
       <w:r>
         <w:rPr>
           <w:rFonts w:ascii="Times New Roman" w:eastAsia="Times New Roman" w:hAnsi="Times New Roman" w:cs="Times New Roman"/>
@@ -2526,7 +3032,6 @@
         </w:rPr>
         <w:t>Decompilation</w:t>
       </w:r>
-      <w:proofErr w:type="spellEnd"/>
       <w:r>
         <w:rPr>
           <w:rFonts w:ascii="Times New Roman" w:eastAsia="Times New Roman" w:hAnsi="Times New Roman" w:cs="Times New Roman"/>
@@ -2573,29 +3078,7 @@
           <w:szCs w:val="24"/>
           <w14:ligatures w14:val="none"/>
         </w:rPr>
-        <w:t xml:space="preserve">: </w:t>
-      </w:r>
-      <w:proofErr w:type="spellStart"/>
-      <w:r>
-        <w:rPr>
-          <w:rFonts w:ascii="Times New Roman" w:eastAsia="Times New Roman" w:hAnsi="Times New Roman" w:cs="Times New Roman"/>
-          <w:kern w:val="0"/>
-          <w:sz w:val="24"/>
-          <w:szCs w:val="24"/>
-          <w14:ligatures w14:val="none"/>
-        </w:rPr>
-        <w:t>Decompilation</w:t>
-      </w:r>
-      <w:proofErr w:type="spellEnd"/>
-      <w:r>
-        <w:rPr>
-          <w:rFonts w:ascii="Times New Roman" w:eastAsia="Times New Roman" w:hAnsi="Times New Roman" w:cs="Times New Roman"/>
-          <w:kern w:val="0"/>
-          <w:sz w:val="24"/>
-          <w:szCs w:val="24"/>
-          <w14:ligatures w14:val="none"/>
-        </w:rPr>
-        <w:t xml:space="preserve"> is the process of translating machine code or bytecode back into a higher-level, human-readable source code. This is considered reverse engineering because it moves in the opposite direction of compilation, trying to reconstruct the original source code from the compiled code.</w:t>
+        <w:t>: Decompilation is the process of translating machine code or bytecode back into a higher-level, human-readable source code. This is considered reverse engineering because it moves in the opposite direction of compilation, trying to reconstruct the original source code from the compiled code.</w:t>
       </w:r>
     </w:p>
     <w:p>
@@ -2633,29 +3116,7 @@
           <w:szCs w:val="24"/>
           <w14:ligatures w14:val="none"/>
         </w:rPr>
-        <w:t xml:space="preserve">: The main goal of </w:t>
-      </w:r>
-      <w:proofErr w:type="spellStart"/>
-      <w:r>
-        <w:rPr>
-          <w:rFonts w:ascii="Times New Roman" w:eastAsia="Times New Roman" w:hAnsi="Times New Roman" w:cs="Times New Roman"/>
-          <w:kern w:val="0"/>
-          <w:sz w:val="24"/>
-          <w:szCs w:val="24"/>
-          <w14:ligatures w14:val="none"/>
-        </w:rPr>
-        <w:t>decompilation</w:t>
-      </w:r>
-      <w:proofErr w:type="spellEnd"/>
-      <w:r>
-        <w:rPr>
-          <w:rFonts w:ascii="Times New Roman" w:eastAsia="Times New Roman" w:hAnsi="Times New Roman" w:cs="Times New Roman"/>
-          <w:kern w:val="0"/>
-          <w:sz w:val="24"/>
-          <w:szCs w:val="24"/>
-          <w14:ligatures w14:val="none"/>
-        </w:rPr>
-        <w:t xml:space="preserve"> is to understand, analyze, or modify the behavior of compiled programs when the original source code is not available.</w:t>
+        <w:t>: The main goal of decompilation is to understand, analyze, or modify the behavior of compiled programs when the original source code is not available.</w:t>
       </w:r>
     </w:p>
     <w:p>
@@ -2682,22 +3143,8 @@
           <w:szCs w:val="27"/>
           <w14:ligatures w14:val="none"/>
         </w:rPr>
-        <w:t xml:space="preserve">Uses for </w:t>
-      </w:r>
-      <w:proofErr w:type="spellStart"/>
-      <w:r>
-        <w:rPr>
-          <w:rFonts w:ascii="Times New Roman" w:eastAsia="Times New Roman" w:hAnsi="Times New Roman" w:cs="Times New Roman"/>
-          <w:b/>
-          <w:bCs/>
-          <w:kern w:val="0"/>
-          <w:sz w:val="27"/>
-          <w:szCs w:val="27"/>
-          <w14:ligatures w14:val="none"/>
-        </w:rPr>
-        <w:t>Decompilers</w:t>
-      </w:r>
-      <w:proofErr w:type="spellEnd"/>
+        <w:t>Uses for Decompilers</w:t>
+      </w:r>
     </w:p>
     <w:p>
       <w:pPr>
@@ -2734,29 +3181,7 @@
           <w:szCs w:val="24"/>
           <w14:ligatures w14:val="none"/>
         </w:rPr>
-        <w:t xml:space="preserve">: Developers can use </w:t>
-      </w:r>
-      <w:proofErr w:type="spellStart"/>
-      <w:r>
-        <w:rPr>
-          <w:rFonts w:ascii="Times New Roman" w:eastAsia="Times New Roman" w:hAnsi="Times New Roman" w:cs="Times New Roman"/>
-          <w:kern w:val="0"/>
-          <w:sz w:val="24"/>
-          <w:szCs w:val="24"/>
-          <w14:ligatures w14:val="none"/>
-        </w:rPr>
-        <w:t>decompilers</w:t>
-      </w:r>
-      <w:proofErr w:type="spellEnd"/>
-      <w:r>
-        <w:rPr>
-          <w:rFonts w:ascii="Times New Roman" w:eastAsia="Times New Roman" w:hAnsi="Times New Roman" w:cs="Times New Roman"/>
-          <w:kern w:val="0"/>
-          <w:sz w:val="24"/>
-          <w:szCs w:val="24"/>
-          <w14:ligatures w14:val="none"/>
-        </w:rPr>
-        <w:t xml:space="preserve"> to debug and analyze compiled code, especially when the source code is lost or unavailable.</w:t>
+        <w:t>: Developers can use decompilers to debug and analyze compiled code, especially when the source code is lost or unavailable.</w:t>
       </w:r>
     </w:p>
     <w:p>
@@ -2794,29 +3219,7 @@
           <w:szCs w:val="24"/>
           <w14:ligatures w14:val="none"/>
         </w:rPr>
-        <w:t xml:space="preserve">: Security researchers use </w:t>
-      </w:r>
-      <w:proofErr w:type="spellStart"/>
-      <w:r>
-        <w:rPr>
-          <w:rFonts w:ascii="Times New Roman" w:eastAsia="Times New Roman" w:hAnsi="Times New Roman" w:cs="Times New Roman"/>
-          <w:kern w:val="0"/>
-          <w:sz w:val="24"/>
-          <w:szCs w:val="24"/>
-          <w14:ligatures w14:val="none"/>
-        </w:rPr>
-        <w:t>decompilers</w:t>
-      </w:r>
-      <w:proofErr w:type="spellEnd"/>
-      <w:r>
-        <w:rPr>
-          <w:rFonts w:ascii="Times New Roman" w:eastAsia="Times New Roman" w:hAnsi="Times New Roman" w:cs="Times New Roman"/>
-          <w:kern w:val="0"/>
-          <w:sz w:val="24"/>
-          <w:szCs w:val="24"/>
-          <w14:ligatures w14:val="none"/>
-        </w:rPr>
-        <w:t xml:space="preserve"> to inspect software for vulnerabilities, ensuring that there are no hidden malicious elements.</w:t>
+        <w:t>: Security researchers use decompilers to inspect software for vulnerabilities, ensuring that there are no hidden malicious elements.</w:t>
       </w:r>
     </w:p>
     <w:p>
@@ -2892,29 +3295,7 @@
           <w:szCs w:val="24"/>
           <w14:ligatures w14:val="none"/>
         </w:rPr>
-        <w:t xml:space="preserve">: In cases where source code is lost due to accidents or mismanagement, </w:t>
-      </w:r>
-      <w:proofErr w:type="spellStart"/>
-      <w:r>
-        <w:rPr>
-          <w:rFonts w:ascii="Times New Roman" w:eastAsia="Times New Roman" w:hAnsi="Times New Roman" w:cs="Times New Roman"/>
-          <w:kern w:val="0"/>
-          <w:sz w:val="24"/>
-          <w:szCs w:val="24"/>
-          <w14:ligatures w14:val="none"/>
-        </w:rPr>
-        <w:t>decompilers</w:t>
-      </w:r>
-      <w:proofErr w:type="spellEnd"/>
-      <w:r>
-        <w:rPr>
-          <w:rFonts w:ascii="Times New Roman" w:eastAsia="Times New Roman" w:hAnsi="Times New Roman" w:cs="Times New Roman"/>
-          <w:kern w:val="0"/>
-          <w:sz w:val="24"/>
-          <w:szCs w:val="24"/>
-          <w14:ligatures w14:val="none"/>
-        </w:rPr>
-        <w:t xml:space="preserve"> can help recover the functionality of the software.</w:t>
+        <w:t>: In cases where source code is lost due to accidents or mismanagement, decompilers can help recover the functionality of the software.</w:t>
       </w:r>
     </w:p>
     <w:p>
@@ -2952,29 +3333,7 @@
           <w:szCs w:val="24"/>
           <w14:ligatures w14:val="none"/>
         </w:rPr>
-        <w:t xml:space="preserve">: </w:t>
-      </w:r>
-      <w:proofErr w:type="spellStart"/>
-      <w:r>
-        <w:rPr>
-          <w:rFonts w:ascii="Times New Roman" w:eastAsia="Times New Roman" w:hAnsi="Times New Roman" w:cs="Times New Roman"/>
-          <w:kern w:val="0"/>
-          <w:sz w:val="24"/>
-          <w:szCs w:val="24"/>
-          <w14:ligatures w14:val="none"/>
-        </w:rPr>
-        <w:t>Decompilers</w:t>
-      </w:r>
-      <w:proofErr w:type="spellEnd"/>
-      <w:r>
-        <w:rPr>
-          <w:rFonts w:ascii="Times New Roman" w:eastAsia="Times New Roman" w:hAnsi="Times New Roman" w:cs="Times New Roman"/>
-          <w:kern w:val="0"/>
-          <w:sz w:val="24"/>
-          <w:szCs w:val="24"/>
-          <w14:ligatures w14:val="none"/>
-        </w:rPr>
-        <w:t xml:space="preserve"> are used in educational contexts to teach students how machine code corresponds to high-level programming constructs.</w:t>
+        <w:t>: Decompilers are used in educational contexts to teach students how machine code corresponds to high-level programming constructs.</w:t>
       </w:r>
     </w:p>
     <w:p>
@@ -3001,22 +3360,8 @@
           <w:szCs w:val="27"/>
           <w14:ligatures w14:val="none"/>
         </w:rPr>
-        <w:t xml:space="preserve">Methods to Prevent </w:t>
-      </w:r>
-      <w:proofErr w:type="spellStart"/>
-      <w:r>
-        <w:rPr>
-          <w:rFonts w:ascii="Times New Roman" w:eastAsia="Times New Roman" w:hAnsi="Times New Roman" w:cs="Times New Roman"/>
-          <w:b/>
-          <w:bCs/>
-          <w:kern w:val="0"/>
-          <w:sz w:val="27"/>
-          <w:szCs w:val="27"/>
-          <w14:ligatures w14:val="none"/>
-        </w:rPr>
-        <w:t>Decompilation</w:t>
-      </w:r>
-      <w:proofErr w:type="spellEnd"/>
+        <w:t>Methods to Prevent Decompilation</w:t>
+      </w:r>
     </w:p>
     <w:p>
       <w:pPr>
@@ -3053,29 +3398,7 @@
           <w:szCs w:val="24"/>
           <w14:ligatures w14:val="none"/>
         </w:rPr>
-        <w:t xml:space="preserve">: Code obfuscation involves transforming the code into a form that is difficult to understand while preserving its functionality. This makes it harder for </w:t>
-      </w:r>
-      <w:proofErr w:type="spellStart"/>
-      <w:r>
-        <w:rPr>
-          <w:rFonts w:ascii="Times New Roman" w:eastAsia="Times New Roman" w:hAnsi="Times New Roman" w:cs="Times New Roman"/>
-          <w:kern w:val="0"/>
-          <w:sz w:val="24"/>
-          <w:szCs w:val="24"/>
-          <w14:ligatures w14:val="none"/>
-        </w:rPr>
-        <w:t>decompilers</w:t>
-      </w:r>
-      <w:proofErr w:type="spellEnd"/>
-      <w:r>
-        <w:rPr>
-          <w:rFonts w:ascii="Times New Roman" w:eastAsia="Times New Roman" w:hAnsi="Times New Roman" w:cs="Times New Roman"/>
-          <w:kern w:val="0"/>
-          <w:sz w:val="24"/>
-          <w:szCs w:val="24"/>
-          <w14:ligatures w14:val="none"/>
-        </w:rPr>
-        <w:t xml:space="preserve"> to produce useful, readable source code.</w:t>
+        <w:t>: Code obfuscation involves transforming the code into a form that is difficult to understand while preserving its functionality. This makes it harder for decompilers to produce useful, readable source code.</w:t>
       </w:r>
     </w:p>
     <w:p>
@@ -3151,29 +3474,7 @@
           <w:szCs w:val="24"/>
           <w14:ligatures w14:val="none"/>
         </w:rPr>
-        <w:t xml:space="preserve">: Encrypting the bytecode and decrypting it at runtime can make it more challenging for </w:t>
-      </w:r>
-      <w:proofErr w:type="spellStart"/>
-      <w:r>
-        <w:rPr>
-          <w:rFonts w:ascii="Times New Roman" w:eastAsia="Times New Roman" w:hAnsi="Times New Roman" w:cs="Times New Roman"/>
-          <w:kern w:val="0"/>
-          <w:sz w:val="24"/>
-          <w:szCs w:val="24"/>
-          <w14:ligatures w14:val="none"/>
-        </w:rPr>
-        <w:t>decompilers</w:t>
-      </w:r>
-      <w:proofErr w:type="spellEnd"/>
-      <w:r>
-        <w:rPr>
-          <w:rFonts w:ascii="Times New Roman" w:eastAsia="Times New Roman" w:hAnsi="Times New Roman" w:cs="Times New Roman"/>
-          <w:kern w:val="0"/>
-          <w:sz w:val="24"/>
-          <w:szCs w:val="24"/>
-          <w14:ligatures w14:val="none"/>
-        </w:rPr>
-        <w:t xml:space="preserve"> to generate meaningful code.</w:t>
+        <w:t>: Encrypting the bytecode and decrypting it at runtime can make it more challenging for decompilers to generate meaningful code.</w:t>
       </w:r>
     </w:p>
     <w:p>
@@ -3212,29 +3513,7 @@
           <w:szCs w:val="24"/>
           <w14:ligatures w14:val="none"/>
         </w:rPr>
-        <w:t xml:space="preserve">: Packing the code into a compressed and encrypted format that is unpacked at runtime can prevent straightforward </w:t>
-      </w:r>
-      <w:proofErr w:type="spellStart"/>
-      <w:r>
-        <w:rPr>
-          <w:rFonts w:ascii="Times New Roman" w:eastAsia="Times New Roman" w:hAnsi="Times New Roman" w:cs="Times New Roman"/>
-          <w:kern w:val="0"/>
-          <w:sz w:val="24"/>
-          <w:szCs w:val="24"/>
-          <w14:ligatures w14:val="none"/>
-        </w:rPr>
-        <w:t>decompilation</w:t>
-      </w:r>
-      <w:proofErr w:type="spellEnd"/>
-      <w:r>
-        <w:rPr>
-          <w:rFonts w:ascii="Times New Roman" w:eastAsia="Times New Roman" w:hAnsi="Times New Roman" w:cs="Times New Roman"/>
-          <w:kern w:val="0"/>
-          <w:sz w:val="24"/>
-          <w:szCs w:val="24"/>
-          <w14:ligatures w14:val="none"/>
-        </w:rPr>
-        <w:t>.</w:t>
+        <w:t>: Packing the code into a compressed and encrypted format that is unpacked at runtime can prevent straightforward decompilation.</w:t>
       </w:r>
     </w:p>
     <w:p>
@@ -3272,29 +3551,7 @@
           <w:szCs w:val="24"/>
           <w14:ligatures w14:val="none"/>
         </w:rPr>
-        <w:t xml:space="preserve">: Converting critical parts of the code into native code can make </w:t>
-      </w:r>
-      <w:proofErr w:type="spellStart"/>
-      <w:r>
-        <w:rPr>
-          <w:rFonts w:ascii="Times New Roman" w:eastAsia="Times New Roman" w:hAnsi="Times New Roman" w:cs="Times New Roman"/>
-          <w:kern w:val="0"/>
-          <w:sz w:val="24"/>
-          <w:szCs w:val="24"/>
-          <w14:ligatures w14:val="none"/>
-        </w:rPr>
-        <w:t>decompilation</w:t>
-      </w:r>
-      <w:proofErr w:type="spellEnd"/>
-      <w:r>
-        <w:rPr>
-          <w:rFonts w:ascii="Times New Roman" w:eastAsia="Times New Roman" w:hAnsi="Times New Roman" w:cs="Times New Roman"/>
-          <w:kern w:val="0"/>
-          <w:sz w:val="24"/>
-          <w:szCs w:val="24"/>
-          <w14:ligatures w14:val="none"/>
-        </w:rPr>
-        <w:t xml:space="preserve"> more difficult, as native code is harder to reverse-engineer than bytecode.</w:t>
+        <w:t>: Converting critical parts of the code into native code can make decompilation more difficult, as native code is harder to reverse-engineer than bytecode.</w:t>
       </w:r>
     </w:p>
     <w:p>
@@ -3321,48 +3578,8 @@
           <w:szCs w:val="27"/>
           <w14:ligatures w14:val="none"/>
         </w:rPr>
-        <w:t xml:space="preserve">Accessible </w:t>
-      </w:r>
-      <w:proofErr w:type="spellStart"/>
-      <w:r>
-        <w:rPr>
-          <w:rFonts w:ascii="Times New Roman" w:eastAsia="Times New Roman" w:hAnsi="Times New Roman" w:cs="Times New Roman"/>
-          <w:b/>
-          <w:bCs/>
-          <w:kern w:val="0"/>
-          <w:sz w:val="27"/>
-          <w:szCs w:val="27"/>
-          <w14:ligatures w14:val="none"/>
-        </w:rPr>
-        <w:t>Decompiler</w:t>
-      </w:r>
-      <w:proofErr w:type="spellEnd"/>
-      <w:r>
-        <w:rPr>
-          <w:rFonts w:ascii="Times New Roman" w:eastAsia="Times New Roman" w:hAnsi="Times New Roman" w:cs="Times New Roman"/>
-          <w:b/>
-          <w:bCs/>
-          <w:kern w:val="0"/>
-          <w:sz w:val="27"/>
-          <w:szCs w:val="27"/>
-          <w14:ligatures w14:val="none"/>
-        </w:rPr>
-        <w:t xml:space="preserve"> Tool: IntelliJ IDEA's Built-in </w:t>
-      </w:r>
-      <w:proofErr w:type="spellStart"/>
-      <w:r>
-        <w:rPr>
-          <w:rFonts w:ascii="Times New Roman" w:eastAsia="Times New Roman" w:hAnsi="Times New Roman" w:cs="Times New Roman"/>
-          <w:b/>
-          <w:bCs/>
-          <w:kern w:val="0"/>
-          <w:sz w:val="27"/>
-          <w:szCs w:val="27"/>
-          <w14:ligatures w14:val="none"/>
-        </w:rPr>
-        <w:t>Decompiler</w:t>
-      </w:r>
-      <w:proofErr w:type="spellEnd"/>
+        <w:t>Accessible Decompiler Tool: IntelliJ IDEA's Built-in Decompiler</w:t>
+      </w:r>
     </w:p>
     <w:p>
       <w:pPr>
@@ -3423,53 +3640,17 @@
           <w:szCs w:val="24"/>
           <w14:ligatures w14:val="none"/>
         </w:rPr>
-        <w:t xml:space="preserve">Integrated </w:t>
-      </w:r>
-      <w:proofErr w:type="spellStart"/>
-      <w:r>
-        <w:rPr>
-          <w:rFonts w:ascii="Times New Roman" w:eastAsia="Times New Roman" w:hAnsi="Times New Roman" w:cs="Times New Roman"/>
-          <w:b/>
-          <w:bCs/>
-          <w:kern w:val="0"/>
-          <w:sz w:val="24"/>
-          <w:szCs w:val="24"/>
-          <w14:ligatures w14:val="none"/>
-        </w:rPr>
-        <w:t>Decompiler</w:t>
-      </w:r>
-      <w:proofErr w:type="spellEnd"/>
-      <w:r>
-        <w:rPr>
-          <w:rFonts w:ascii="Times New Roman" w:eastAsia="Times New Roman" w:hAnsi="Times New Roman" w:cs="Times New Roman"/>
-          <w:kern w:val="0"/>
-          <w:sz w:val="24"/>
-          <w:szCs w:val="24"/>
-          <w14:ligatures w14:val="none"/>
-        </w:rPr>
-        <w:t xml:space="preserve">: IntelliJ IDEA comes with an integrated </w:t>
-      </w:r>
-      <w:proofErr w:type="spellStart"/>
-      <w:r>
-        <w:rPr>
-          <w:rFonts w:ascii="Times New Roman" w:eastAsia="Times New Roman" w:hAnsi="Times New Roman" w:cs="Times New Roman"/>
-          <w:kern w:val="0"/>
-          <w:sz w:val="24"/>
-          <w:szCs w:val="24"/>
-          <w14:ligatures w14:val="none"/>
-        </w:rPr>
-        <w:t>decompiler</w:t>
-      </w:r>
-      <w:proofErr w:type="spellEnd"/>
-      <w:r>
-        <w:rPr>
-          <w:rFonts w:ascii="Times New Roman" w:eastAsia="Times New Roman" w:hAnsi="Times New Roman" w:cs="Times New Roman"/>
-          <w:kern w:val="0"/>
-          <w:sz w:val="24"/>
-          <w:szCs w:val="24"/>
-          <w14:ligatures w14:val="none"/>
-        </w:rPr>
-        <w:t xml:space="preserve"> that allows you to view the source code of compiled Java classes directly within the IDE.</w:t>
+        <w:t>Integrated Decompiler</w:t>
+      </w:r>
+      <w:r>
+        <w:rPr>
+          <w:rFonts w:ascii="Times New Roman" w:eastAsia="Times New Roman" w:hAnsi="Times New Roman" w:cs="Times New Roman"/>
+          <w:kern w:val="0"/>
+          <w:sz w:val="24"/>
+          <w:szCs w:val="24"/>
+          <w14:ligatures w14:val="none"/>
+        </w:rPr>
+        <w:t>: IntelliJ IDEA comes with an integrated decompiler that allows you to view the source code of compiled Java classes directly within the IDE.</w:t>
       </w:r>
     </w:p>
     <w:p>
@@ -3507,29 +3688,7 @@
           <w:szCs w:val="24"/>
           <w14:ligatures w14:val="none"/>
         </w:rPr>
-        <w:t xml:space="preserve">: The </w:t>
-      </w:r>
-      <w:proofErr w:type="spellStart"/>
-      <w:r>
-        <w:rPr>
-          <w:rFonts w:ascii="Times New Roman" w:eastAsia="Times New Roman" w:hAnsi="Times New Roman" w:cs="Times New Roman"/>
-          <w:kern w:val="0"/>
-          <w:sz w:val="24"/>
-          <w:szCs w:val="24"/>
-          <w14:ligatures w14:val="none"/>
-        </w:rPr>
-        <w:t>decompiler</w:t>
-      </w:r>
-      <w:proofErr w:type="spellEnd"/>
-      <w:r>
-        <w:rPr>
-          <w:rFonts w:ascii="Times New Roman" w:eastAsia="Times New Roman" w:hAnsi="Times New Roman" w:cs="Times New Roman"/>
-          <w:kern w:val="0"/>
-          <w:sz w:val="24"/>
-          <w:szCs w:val="24"/>
-          <w14:ligatures w14:val="none"/>
-        </w:rPr>
-        <w:t xml:space="preserve"> provides a user-friendly interface, seamlessly integrated into the IDE, making it easy to navigate and understand decompiled code.</w:t>
+        <w:t>: The decompiler provides a user-friendly interface, seamlessly integrated into the IDE, making it easy to navigate and understand decompiled code.</w:t>
       </w:r>
     </w:p>
     <w:p>
@@ -3557,22 +3716,8 @@
           <w:szCs w:val="24"/>
           <w14:ligatures w14:val="none"/>
         </w:rPr>
-        <w:t xml:space="preserve">On-the-Fly </w:t>
-      </w:r>
-      <w:proofErr w:type="spellStart"/>
-      <w:r>
-        <w:rPr>
-          <w:rFonts w:ascii="Times New Roman" w:eastAsia="Times New Roman" w:hAnsi="Times New Roman" w:cs="Times New Roman"/>
-          <w:b/>
-          <w:bCs/>
-          <w:kern w:val="0"/>
-          <w:sz w:val="24"/>
-          <w:szCs w:val="24"/>
-          <w14:ligatures w14:val="none"/>
-        </w:rPr>
-        <w:t>Decompilation</w:t>
-      </w:r>
-      <w:proofErr w:type="spellEnd"/>
+        <w:t>On-the-Fly Decompilation</w:t>
+      </w:r>
       <w:r>
         <w:rPr>
           <w:rFonts w:ascii="Times New Roman" w:eastAsia="Times New Roman" w:hAnsi="Times New Roman" w:cs="Times New Roman"/>
@@ -6659,6 +6804,49 @@
       <w:szCs w:val="24"/>
     </w:rPr>
   </w:style>
+  <w:style w:type="table" w:customStyle="1" w:styleId="TableGrid1">
+    <w:name w:val="Table Grid1"/>
+    <w:basedOn w:val="TableNormal"/>
+    <w:next w:val="TableGrid"/>
+    <w:uiPriority w:val="39"/>
+    <w:rsid w:val="009E3EA8"/>
+    <w:pPr>
+      <w:spacing w:after="0" w:line="240" w:lineRule="auto"/>
+    </w:pPr>
+    <w:rPr>
+      <w:rFonts w:eastAsia="Batang"/>
+      <w:kern w:val="0"/>
+    </w:rPr>
+    <w:tblPr>
+      <w:tblBorders>
+        <w:top w:val="single" w:sz="4" w:space="0" w:color="auto"/>
+        <w:left w:val="single" w:sz="4" w:space="0" w:color="auto"/>
+        <w:bottom w:val="single" w:sz="4" w:space="0" w:color="auto"/>
+        <w:right w:val="single" w:sz="4" w:space="0" w:color="auto"/>
+        <w:insideH w:val="single" w:sz="4" w:space="0" w:color="auto"/>
+        <w:insideV w:val="single" w:sz="4" w:space="0" w:color="auto"/>
+      </w:tblBorders>
+    </w:tblPr>
+  </w:style>
+  <w:style w:type="table" w:styleId="TableGrid">
+    <w:name w:val="Table Grid"/>
+    <w:basedOn w:val="TableNormal"/>
+    <w:uiPriority w:val="39"/>
+    <w:rsid w:val="009E3EA8"/>
+    <w:pPr>
+      <w:spacing w:after="0" w:line="240" w:lineRule="auto"/>
+    </w:pPr>
+    <w:tblPr>
+      <w:tblBorders>
+        <w:top w:val="single" w:sz="4" w:space="0" w:color="auto"/>
+        <w:left w:val="single" w:sz="4" w:space="0" w:color="auto"/>
+        <w:bottom w:val="single" w:sz="4" w:space="0" w:color="auto"/>
+        <w:right w:val="single" w:sz="4" w:space="0" w:color="auto"/>
+        <w:insideH w:val="single" w:sz="4" w:space="0" w:color="auto"/>
+        <w:insideV w:val="single" w:sz="4" w:space="0" w:color="auto"/>
+      </w:tblBorders>
+    </w:tblPr>
+  </w:style>
 </w:styles>
 </file>
 

</xml_diff>